<commit_message>
Finished adding Task IDs to the minutes
Finished adding Task IDs to the minutes
Added minutes 33
</commit_message>
<xml_diff>
--- a/Minutes/18 Minutes for the 25.11.2014.docx
+++ b/Minutes/18 Minutes for the 25.11.2014.docx
@@ -451,10 +451,7 @@
         <w:t>Algorithms (Tuesday 25.11.2014)</w:t>
       </w:r>
       <w:r>
-        <w:t xml:space="preserve"> </w:t>
-      </w:r>
-      <w:r>
-        <w:t>(Task ID JAV010)</w:t>
+        <w:t xml:space="preserve"> (Task ID JAV010)</w:t>
       </w:r>
       <w:r>
         <w:tab/>
@@ -612,10 +609,7 @@
         <w:t>Component Diagrams</w:t>
       </w:r>
       <w:r>
-        <w:t xml:space="preserve"> </w:t>
-      </w:r>
-      <w:r>
-        <w:t>(Task ID JAV007)</w:t>
+        <w:t xml:space="preserve"> (Task ID JAV007)</w:t>
       </w:r>
       <w:r>
         <w:tab/>
@@ -717,22 +711,17 @@
         <w:t>Sequence Diagrams</w:t>
       </w:r>
       <w:r>
-        <w:t xml:space="preserve"> </w:t>
-      </w:r>
-      <w:r>
-        <w:t>(Task ID JAV013)</w:t>
-      </w:r>
-      <w:r>
-        <w:tab/>
-      </w:r>
-      <w:r>
-        <w:tab/>
-      </w:r>
-      <w:r>
-        <w:tab/>
-      </w:r>
-      <w:bookmarkStart w:id="0" w:name="_GoBack"/>
-      <w:bookmarkEnd w:id="0"/>
+        <w:t xml:space="preserve"> (Task ID JAV013)</w:t>
+      </w:r>
+      <w:r>
+        <w:tab/>
+      </w:r>
+      <w:r>
+        <w:tab/>
+      </w:r>
+      <w:r>
+        <w:tab/>
+      </w:r>
       <w:r>
         <w:tab/>
       </w:r>
@@ -794,7 +783,30 @@
       </w:r>
       <w:r>
         <w:tab/>
-        <w:t xml:space="preserve">Sequence Diagram </w:t>
+      </w:r>
+      <w:r>
+        <w:t>Sequence Diagram (Task ID WEB004)</w:t>
+      </w:r>
+      <w:r>
+        <w:br/>
+      </w:r>
+      <w:r>
+        <w:tab/>
+      </w:r>
+      <w:r>
+        <w:tab/>
+      </w:r>
+      <w:r>
+        <w:tab/>
+      </w:r>
+      <w:r>
+        <w:tab/>
+      </w:r>
+      <w:r>
+        <w:tab/>
+      </w:r>
+      <w:r>
+        <w:tab/>
       </w:r>
       <w:r>
         <w:tab/>
@@ -803,7 +815,64 @@
         <w:rPr>
           <w:b/>
         </w:rPr>
-        <w:t>Not yet Completed</w:t>
+        <w:t>Not Yet Co</w:t>
+      </w:r>
+      <w:r>
+        <w:rPr>
+          <w:b/>
+        </w:rPr>
+        <w:t>mpleted</w:t>
+      </w:r>
+      <w:r>
+        <w:t xml:space="preserve"> </w:t>
+      </w:r>
+      <w:proofErr w:type="spellStart"/>
+      <w:r>
+        <w:t>Cristi</w:t>
+      </w:r>
+      <w:proofErr w:type="spellEnd"/>
+      <w:r>
+        <w:t xml:space="preserve"> Toba (sit10) </w:t>
+      </w:r>
+      <w:r>
+        <w:tab/>
+      </w:r>
+      <w:r>
+        <w:tab/>
+        <w:t>Algorithms</w:t>
+      </w:r>
+      <w:r>
+        <w:t xml:space="preserve"> for viewing reserves (retrieve and display)</w:t>
+      </w:r>
+      <w:r>
+        <w:t xml:space="preserve"> </w:t>
+      </w:r>
+      <w:r>
+        <w:t>(Task ID WEB006)</w:t>
+      </w:r>
+      <w:r>
+        <w:tab/>
+      </w:r>
+      <w:r>
+        <w:tab/>
+      </w:r>
+      <w:r>
+        <w:tab/>
+      </w:r>
+      <w:r>
+        <w:tab/>
+      </w:r>
+      <w:r>
+        <w:rPr>
+          <w:b/>
+        </w:rPr>
+        <w:t>Not Yet Co</w:t>
+      </w:r>
+      <w:r>
+        <w:rPr>
+          <w:b/>
+        </w:rPr>
+        <w:t>mpleted</w:t>
       </w:r>
     </w:p>
     <w:p>
@@ -815,23 +884,29 @@
         </w:numPr>
       </w:pPr>
       <w:r>
-        <w:t xml:space="preserve">Christi Toba (sit10) </w:t>
-      </w:r>
-      <w:r>
-        <w:tab/>
+        <w:lastRenderedPageBreak/>
+        <w:t xml:space="preserve">Georgie </w:t>
+      </w:r>
+      <w:proofErr w:type="spellStart"/>
+      <w:r>
+        <w:t>Atanasov</w:t>
+      </w:r>
+      <w:proofErr w:type="spellEnd"/>
+      <w:r>
+        <w:t xml:space="preserve"> (gaa11)</w:t>
       </w:r>
       <w:r>
         <w:tab/>
         <w:t>Algorithms</w:t>
       </w:r>
       <w:r>
-        <w:t xml:space="preserve"> for viewing reserves (retrieve and display)</w:t>
-      </w:r>
-      <w:r>
-        <w:tab/>
-      </w:r>
-      <w:r>
-        <w:tab/>
+        <w:t xml:space="preserve"> for viewing records (retrieve and display)</w:t>
+      </w:r>
+      <w:r>
+        <w:tab/>
+      </w:r>
+      <w:r>
+        <w:t>(Task ID WEB006)</w:t>
       </w:r>
       <w:r>
         <w:tab/>
@@ -849,7 +924,7 @@
         <w:rPr>
           <w:b/>
         </w:rPr>
-        <w:t>Not yet Completed</w:t>
+        <w:t>No Work Provided</w:t>
       </w:r>
     </w:p>
     <w:p>
@@ -860,39 +935,43 @@
           <w:numId w:val="1"/>
         </w:numPr>
       </w:pPr>
-      <w:r>
-        <w:lastRenderedPageBreak/>
-        <w:t xml:space="preserve">Georgie </w:t>
-      </w:r>
       <w:proofErr w:type="spellStart"/>
       <w:r>
-        <w:t>Atanasov</w:t>
+        <w:t>Awais</w:t>
       </w:r>
       <w:proofErr w:type="spellEnd"/>
       <w:r>
-        <w:t xml:space="preserve"> (gaa11)</w:t>
-      </w:r>
-      <w:r>
-        <w:tab/>
-        <w:t>Algorithms</w:t>
-      </w:r>
-      <w:r>
-        <w:t xml:space="preserve"> for viewing records (retrieve and display)</w:t>
-      </w:r>
-      <w:r>
-        <w:tab/>
-      </w:r>
-      <w:r>
-        <w:tab/>
-      </w:r>
-      <w:r>
-        <w:tab/>
-      </w:r>
-      <w:r>
-        <w:tab/>
-      </w:r>
-      <w:r>
-        <w:tab/>
+        <w:t xml:space="preserve"> Ahmed (</w:t>
+      </w:r>
+      <w:proofErr w:type="spellStart"/>
+      <w:r>
+        <w:t>awa</w:t>
+      </w:r>
+      <w:proofErr w:type="spellEnd"/>
+      <w:r>
+        <w:t>)</w:t>
+      </w:r>
+      <w:r>
+        <w:tab/>
+      </w:r>
+      <w:r>
+        <w:tab/>
+      </w:r>
+      <w:r>
+        <w:t>Component Diagrams for website (24.11.2014)</w:t>
+      </w:r>
+      <w:r>
+        <w:t xml:space="preserve"> </w:t>
+      </w:r>
+      <w:r>
+        <w:t>(Task ID WEB008)</w:t>
+      </w:r>
+      <w:r>
+        <w:tab/>
+      </w:r>
+      <w:r>
+        <w:tab/>
+        <w:t xml:space="preserve"> </w:t>
       </w:r>
       <w:r>
         <w:tab/>
@@ -904,7 +983,7 @@
         <w:rPr>
           <w:b/>
         </w:rPr>
-        <w:t>No Work Provided</w:t>
+        <w:t>Not yet Completed</w:t>
       </w:r>
     </w:p>
     <w:p>
@@ -915,20 +994,15 @@
           <w:numId w:val="1"/>
         </w:numPr>
       </w:pPr>
+      <w:r>
+        <w:t>Peter Newbold (</w:t>
+      </w:r>
       <w:proofErr w:type="spellStart"/>
       <w:r>
-        <w:t>Awais</w:t>
+        <w:t>pjn</w:t>
       </w:r>
       <w:proofErr w:type="spellEnd"/>
       <w:r>
-        <w:t xml:space="preserve"> Ahmed (</w:t>
-      </w:r>
-      <w:proofErr w:type="spellStart"/>
-      <w:r>
-        <w:t>awa</w:t>
-      </w:r>
-      <w:proofErr w:type="spellEnd"/>
-      <w:r>
         <w:t>)</w:t>
       </w:r>
       <w:r>
@@ -936,22 +1010,19 @@
       </w:r>
       <w:r>
         <w:tab/>
-      </w:r>
-      <w:r>
-        <w:t>Component Diagrams for website (24.11.2014)</w:t>
-      </w:r>
-      <w:r>
-        <w:tab/>
-      </w:r>
-      <w:r>
-        <w:tab/>
-      </w:r>
-      <w:r>
-        <w:tab/>
-      </w:r>
-      <w:r>
-        <w:tab/>
+        <w:t>Now needs to store plant spices in database (Thursday 27.11.2014)</w:t>
+      </w:r>
+      <w:r>
         <w:t xml:space="preserve"> </w:t>
+      </w:r>
+      <w:r>
+        <w:t>(Task ID WEB01</w:t>
+      </w:r>
+      <w:r>
+        <w:t>2</w:t>
+      </w:r>
+      <w:r>
+        <w:t>)</w:t>
       </w:r>
       <w:r>
         <w:tab/>
@@ -974,54 +1045,6 @@
           <w:numId w:val="1"/>
         </w:numPr>
       </w:pPr>
-      <w:r>
-        <w:t>Peter Newbold (</w:t>
-      </w:r>
-      <w:proofErr w:type="spellStart"/>
-      <w:r>
-        <w:t>pjn</w:t>
-      </w:r>
-      <w:proofErr w:type="spellEnd"/>
-      <w:r>
-        <w:t>)</w:t>
-      </w:r>
-      <w:r>
-        <w:tab/>
-      </w:r>
-      <w:r>
-        <w:tab/>
-        <w:t>Now needs to store plant spices in database (Thursday 27.11.2014)</w:t>
-      </w:r>
-      <w:r>
-        <w:tab/>
-      </w:r>
-      <w:r>
-        <w:tab/>
-      </w:r>
-      <w:r>
-        <w:tab/>
-      </w:r>
-      <w:r>
-        <w:tab/>
-      </w:r>
-      <w:r>
-        <w:tab/>
-      </w:r>
-      <w:r>
-        <w:rPr>
-          <w:b/>
-        </w:rPr>
-        <w:t>Not yet Completed</w:t>
-      </w:r>
-    </w:p>
-    <w:p>
-      <w:pPr>
-        <w:pStyle w:val="ListParagraph"/>
-        <w:numPr>
-          <w:ilvl w:val="2"/>
-          <w:numId w:val="1"/>
-        </w:numPr>
-      </w:pPr>
       <w:proofErr w:type="spellStart"/>
       <w:r>
         <w:t>Awais</w:t>
@@ -1115,10 +1138,7 @@
         <w:t>diagram by Monday (24.11.2014)</w:t>
       </w:r>
       <w:r>
-        <w:t xml:space="preserve"> </w:t>
-      </w:r>
-      <w:r>
-        <w:t>(Task ID JAV008)</w:t>
+        <w:t xml:space="preserve"> (Task ID JAV008)</w:t>
       </w:r>
       <w:r>
         <w:tab/>
@@ -1231,13 +1251,7 @@
         <w:t xml:space="preserve">) needs to look at how the database will store the plant spices.  </w:t>
       </w:r>
       <w:r>
-        <w:t>(Task ID WEB0</w:t>
-      </w:r>
-      <w:r>
-        <w:t>10</w:t>
-      </w:r>
-      <w:r>
-        <w:t>)</w:t>
+        <w:t>(Task ID WEB010)</w:t>
       </w:r>
       <w:r>
         <w:tab/>
@@ -1406,7 +1420,19 @@
         <w:t>)</w:t>
       </w:r>
       <w:r>
-        <w:t xml:space="preserve">   </w:t>
+        <w:t xml:space="preserve"> </w:t>
+      </w:r>
+      <w:r>
+        <w:t>(Task ID WEB01</w:t>
+      </w:r>
+      <w:r>
+        <w:t>4</w:t>
+      </w:r>
+      <w:r>
+        <w:t>)</w:t>
+      </w:r>
+      <w:r>
+        <w:t xml:space="preserve">  </w:t>
       </w:r>
     </w:p>
     <w:p>
@@ -1434,11 +1460,33 @@
       <w:r>
         <w:t xml:space="preserve"> to help </w:t>
       </w:r>
-      <w:r>
-        <w:t>Christi Toba (sit10)</w:t>
-      </w:r>
-      <w:r>
-        <w:t xml:space="preserve"> with algorithms </w:t>
+      <w:proofErr w:type="spellStart"/>
+      <w:r>
+        <w:t>Cristi</w:t>
+      </w:r>
+      <w:proofErr w:type="spellEnd"/>
+      <w:r>
+        <w:t xml:space="preserve"> Toba (sit10)</w:t>
+      </w:r>
+      <w:r>
+        <w:t xml:space="preserve"> with algorithms</w:t>
+      </w:r>
+      <w:r>
+        <w:t xml:space="preserve"> </w:t>
+      </w:r>
+      <w:r>
+        <w:t>(Task ID WEB01</w:t>
+      </w:r>
+      <w:r>
+        <w:t>5</w:t>
+      </w:r>
+      <w:bookmarkStart w:id="0" w:name="_GoBack"/>
+      <w:bookmarkEnd w:id="0"/>
+      <w:r>
+        <w:t>)</w:t>
+      </w:r>
+      <w:r>
+        <w:t xml:space="preserve"> </w:t>
       </w:r>
     </w:p>
     <w:p/>
@@ -1775,7 +1823,6 @@
         <w:docPartUnique/>
       </w:docPartObj>
     </w:sdtPr>
-    <w:sdtEndPr/>
     <w:sdtContent>
       <w:sdt>
         <w:sdtPr>
@@ -1785,7 +1832,6 @@
             <w:docPartUnique/>
           </w:docPartObj>
         </w:sdtPr>
-        <w:sdtEndPr/>
         <w:sdtContent>
           <w:p>
             <w:pPr>

</xml_diff>